<commit_message>
Convert docx newline within a paragraph to tex newline.
</commit_message>
<xml_diff>
--- a/tests/test.docx
+++ b/tests/test.docx
@@ -29,65 +29,286 @@
     </w:p>
     <w:p>
       <w:pPr>
-        <w:ind w:left="360"/>
-        <w:rPr>
-          <w:lang w:val="en-US"/>
-        </w:rPr>
-      </w:pPr>
-      <w:r>
-        <w:rPr>
-          <w:lang w:val="en-US"/>
-        </w:rPr>
-        <w:t>One</w:t>
-      </w:r>
+        <w:rPr>
+          <w:lang w:val="en-US"/>
+        </w:rPr>
+      </w:pPr>
+      <w:r>
+        <w:rPr>
+          <w:lang w:val="en-US"/>
+        </w:rPr>
+        <w:t xml:space="preserve">Lorem ipsum dolor sit </w:t>
+      </w:r>
+      <w:proofErr w:type="spellStart"/>
+      <w:r>
+        <w:rPr>
+          <w:lang w:val="en-US"/>
+        </w:rPr>
+        <w:t>amet</w:t>
+      </w:r>
+      <w:proofErr w:type="spellEnd"/>
+      <w:r>
+        <w:rPr>
+          <w:lang w:val="en-US"/>
+        </w:rPr>
+        <w:t xml:space="preserve">, </w:t>
+      </w:r>
+      <w:proofErr w:type="spellStart"/>
+      <w:r>
+        <w:rPr>
+          <w:lang w:val="en-US"/>
+        </w:rPr>
+        <w:t>consetetur</w:t>
+      </w:r>
+      <w:proofErr w:type="spellEnd"/>
       <w:r>
         <w:rPr>
           <w:lang w:val="en-US"/>
         </w:rPr>
         <w:t xml:space="preserve"> </w:t>
       </w:r>
-      <w:r>
-        <w:rPr>
-          <w:lang w:val="en-US"/>
-        </w:rPr>
-        <w:t>text</w:t>
-      </w:r>
+      <w:proofErr w:type="spellStart"/>
+      <w:r>
+        <w:rPr>
+          <w:lang w:val="en-US"/>
+        </w:rPr>
+        <w:t>sadipscing</w:t>
+      </w:r>
+      <w:proofErr w:type="spellEnd"/>
+      <w:r>
+        <w:rPr>
+          <w:lang w:val="en-US"/>
+        </w:rPr>
+        <w:t xml:space="preserve"> </w:t>
+      </w:r>
+      <w:proofErr w:type="spellStart"/>
+      <w:r>
+        <w:rPr>
+          <w:lang w:val="en-US"/>
+        </w:rPr>
+        <w:t>elitr</w:t>
+      </w:r>
+      <w:proofErr w:type="spellEnd"/>
+      <w:r>
+        <w:rPr>
+          <w:lang w:val="en-US"/>
+        </w:rPr>
+        <w:t xml:space="preserve">, sed diam </w:t>
+      </w:r>
+      <w:proofErr w:type="spellStart"/>
+      <w:r>
+        <w:rPr>
+          <w:lang w:val="en-US"/>
+        </w:rPr>
+        <w:t>nonumy</w:t>
+      </w:r>
+      <w:proofErr w:type="spellEnd"/>
+      <w:r>
+        <w:rPr>
+          <w:lang w:val="en-US"/>
+        </w:rPr>
+        <w:t xml:space="preserve"> </w:t>
+      </w:r>
+      <w:proofErr w:type="spellStart"/>
+      <w:r>
+        <w:rPr>
+          <w:lang w:val="en-US"/>
+        </w:rPr>
+        <w:t>eirmod</w:t>
+      </w:r>
+      <w:proofErr w:type="spellEnd"/>
+      <w:r>
+        <w:rPr>
+          <w:lang w:val="en-US"/>
+        </w:rPr>
+        <w:t xml:space="preserve"> </w:t>
+      </w:r>
+      <w:proofErr w:type="spellStart"/>
+      <w:r>
+        <w:rPr>
+          <w:lang w:val="en-US"/>
+        </w:rPr>
+        <w:t>tempor</w:t>
+      </w:r>
+      <w:proofErr w:type="spellEnd"/>
+      <w:r>
+        <w:rPr>
+          <w:lang w:val="en-US"/>
+        </w:rPr>
+        <w:t xml:space="preserve"> </w:t>
+      </w:r>
+      <w:proofErr w:type="spellStart"/>
+      <w:r>
+        <w:rPr>
+          <w:lang w:val="en-US"/>
+        </w:rPr>
+        <w:t>invidunt</w:t>
+      </w:r>
+      <w:proofErr w:type="spellEnd"/>
+      <w:r>
+        <w:rPr>
+          <w:lang w:val="en-US"/>
+        </w:rPr>
+        <w:t xml:space="preserve"> </w:t>
+      </w:r>
+      <w:proofErr w:type="spellStart"/>
+      <w:r>
+        <w:rPr>
+          <w:lang w:val="en-US"/>
+        </w:rPr>
+        <w:t>ut</w:t>
+      </w:r>
+      <w:proofErr w:type="spellEnd"/>
+      <w:r>
+        <w:rPr>
+          <w:lang w:val="en-US"/>
+        </w:rPr>
+        <w:t xml:space="preserve"> </w:t>
+      </w:r>
+      <w:proofErr w:type="spellStart"/>
+      <w:r>
+        <w:rPr>
+          <w:lang w:val="en-US"/>
+        </w:rPr>
+        <w:t>labore</w:t>
+      </w:r>
+      <w:proofErr w:type="spellEnd"/>
+      <w:r>
+        <w:rPr>
+          <w:lang w:val="en-US"/>
+        </w:rPr>
+        <w:t>.</w:t>
+      </w:r>
+      <w:bookmarkStart w:id="0" w:name="_GoBack"/>
+      <w:bookmarkEnd w:id="0"/>
     </w:p>
     <w:p>
       <w:pPr>
-        <w:ind w:left="360"/>
-        <w:rPr>
-          <w:lang w:val="en-US"/>
-        </w:rPr>
-      </w:pPr>
-      <w:r>
-        <w:rPr>
-          <w:lang w:val="en-US"/>
-        </w:rPr>
-        <w:t>&lt;</w:t>
-      </w:r>
-      <w:r>
-        <w:rPr>
-          <w:lang w:val="en-US"/>
-        </w:rPr>
-        <w:t>/</w:t>
-      </w:r>
-      <w:r>
-        <w:rPr>
-          <w:lang w:val="en-US"/>
-        </w:rPr>
-        <w:t>one</w:t>
-      </w:r>
-      <w:r>
-        <w:rPr>
-          <w:lang w:val="en-US"/>
-        </w:rPr>
-        <w:t>&gt;</w:t>
+        <w:rPr>
+          <w:lang w:val="en-US"/>
+        </w:rPr>
+      </w:pPr>
+      <w:r>
+        <w:rPr>
+          <w:lang w:val="en-US"/>
+        </w:rPr>
+        <w:t xml:space="preserve">Stet </w:t>
+      </w:r>
+      <w:proofErr w:type="spellStart"/>
+      <w:r>
+        <w:rPr>
+          <w:lang w:val="en-US"/>
+        </w:rPr>
+        <w:t>clita</w:t>
+      </w:r>
+      <w:proofErr w:type="spellEnd"/>
+      <w:r>
+        <w:rPr>
+          <w:lang w:val="en-US"/>
+        </w:rPr>
+        <w:t xml:space="preserve"> </w:t>
+      </w:r>
+      <w:proofErr w:type="spellStart"/>
+      <w:r>
+        <w:rPr>
+          <w:lang w:val="en-US"/>
+        </w:rPr>
+        <w:t>kasd</w:t>
+      </w:r>
+      <w:proofErr w:type="spellEnd"/>
+      <w:r>
+        <w:rPr>
+          <w:lang w:val="en-US"/>
+        </w:rPr>
+        <w:t xml:space="preserve"> </w:t>
+      </w:r>
+      <w:proofErr w:type="spellStart"/>
+      <w:r>
+        <w:rPr>
+          <w:lang w:val="en-US"/>
+        </w:rPr>
+        <w:t>gubergren</w:t>
+      </w:r>
+      <w:proofErr w:type="spellEnd"/>
+      <w:r>
+        <w:rPr>
+          <w:lang w:val="en-US"/>
+        </w:rPr>
+        <w:t xml:space="preserve">, no sea </w:t>
+      </w:r>
+      <w:proofErr w:type="spellStart"/>
+      <w:r>
+        <w:rPr>
+          <w:lang w:val="en-US"/>
+        </w:rPr>
+        <w:t>takimata</w:t>
+      </w:r>
+      <w:proofErr w:type="spellEnd"/>
+      <w:r>
+        <w:rPr>
+          <w:lang w:val="en-US"/>
+        </w:rPr>
+        <w:t xml:space="preserve"> </w:t>
+      </w:r>
+      <w:proofErr w:type="spellStart"/>
+      <w:r>
+        <w:rPr>
+          <w:lang w:val="en-US"/>
+        </w:rPr>
+        <w:t>sanctus</w:t>
+      </w:r>
+      <w:proofErr w:type="spellEnd"/>
+      <w:r>
+        <w:rPr>
+          <w:lang w:val="en-US"/>
+        </w:rPr>
+        <w:t xml:space="preserve"> </w:t>
+      </w:r>
+      <w:proofErr w:type="spellStart"/>
+      <w:r>
+        <w:rPr>
+          <w:lang w:val="en-US"/>
+        </w:rPr>
+        <w:t>est</w:t>
+      </w:r>
+      <w:proofErr w:type="spellEnd"/>
+      <w:r>
+        <w:rPr>
+          <w:lang w:val="en-US"/>
+        </w:rPr>
+        <w:t xml:space="preserve"> Lorem ipsum dolor sit </w:t>
+      </w:r>
+      <w:proofErr w:type="spellStart"/>
+      <w:r>
+        <w:rPr>
+          <w:lang w:val="en-US"/>
+        </w:rPr>
+        <w:t>amet</w:t>
+      </w:r>
+      <w:proofErr w:type="spellEnd"/>
+      <w:r>
+        <w:rPr>
+          <w:lang w:val="en-US"/>
+        </w:rPr>
+        <w:t xml:space="preserve">. Lorem ipsum dolor sit </w:t>
+      </w:r>
+      <w:proofErr w:type="spellStart"/>
+      <w:r>
+        <w:rPr>
+          <w:lang w:val="en-US"/>
+        </w:rPr>
+        <w:t>amet</w:t>
+      </w:r>
+      <w:proofErr w:type="spellEnd"/>
+      <w:r>
+        <w:rPr>
+          <w:lang w:val="en-US"/>
+        </w:rPr>
+        <w:t>.</w:t>
       </w:r>
     </w:p>
     <w:p>
       <w:pPr>
-        <w:ind w:left="360"/>
         <w:rPr>
           <w:lang w:val="en-US"/>
         </w:rPr>
@@ -102,7 +323,13 @@
         <w:rPr>
           <w:lang w:val="en-US"/>
         </w:rPr>
-        <w:t>second</w:t>
+        <w:t>/</w:t>
+      </w:r>
+      <w:r>
+        <w:rPr>
+          <w:lang w:val="en-US"/>
+        </w:rPr>
+        <w:t>one</w:t>
       </w:r>
       <w:r>
         <w:rPr>
@@ -122,69 +349,102 @@
         <w:rPr>
           <w:lang w:val="en-US"/>
         </w:rPr>
-        <w:t>Second</w:t>
-      </w:r>
-      <w:r>
-        <w:rPr>
-          <w:lang w:val="en-US"/>
-        </w:rPr>
-        <w:t xml:space="preserve"> </w:t>
-      </w:r>
-      <w:bookmarkStart w:id="0" w:name="_GoBack"/>
-      <w:bookmarkEnd w:id="0"/>
-      <w:r>
-        <w:rPr>
-          <w:lang w:val="en-US"/>
-        </w:rPr>
-        <w:t>text</w:t>
+        <w:t>&lt;</w:t>
+      </w:r>
+      <w:r>
+        <w:rPr>
+          <w:lang w:val="en-US"/>
+        </w:rPr>
+        <w:t>second</w:t>
+      </w:r>
+      <w:r>
+        <w:rPr>
+          <w:lang w:val="en-US"/>
+        </w:rPr>
+        <w:t>&gt;</w:t>
       </w:r>
     </w:p>
     <w:p>
       <w:pPr>
-        <w:ind w:left="360"/>
-        <w:rPr>
-          <w:lang w:val="en-US"/>
-        </w:rPr>
-      </w:pPr>
-      <w:r>
-        <w:rPr>
-          <w:lang w:val="en-US"/>
-        </w:rPr>
-        <w:t>&lt;</w:t>
-      </w:r>
-      <w:r>
-        <w:rPr>
-          <w:lang w:val="en-US"/>
-        </w:rPr>
-        <w:t>/</w:t>
-      </w:r>
-      <w:r>
-        <w:rPr>
-          <w:lang w:val="en-US"/>
-        </w:rPr>
-        <w:t>second</w:t>
-      </w:r>
-      <w:r>
-        <w:rPr>
-          <w:lang w:val="en-US"/>
-        </w:rPr>
-        <w:t>&gt;</w:t>
+        <w:rPr>
+          <w:lang w:val="en-US"/>
+        </w:rPr>
+      </w:pPr>
+      <w:r>
+        <w:rPr>
+          <w:lang w:val="en-US"/>
+        </w:rPr>
+        <w:t>Second</w:t>
+      </w:r>
+      <w:r>
+        <w:rPr>
+          <w:lang w:val="en-US"/>
+        </w:rPr>
+        <w:t xml:space="preserve"> </w:t>
+      </w:r>
+      <w:r>
+        <w:rPr>
+          <w:lang w:val="en-US"/>
+        </w:rPr>
+        <w:t>text</w:t>
       </w:r>
     </w:p>
     <w:p>
       <w:pPr>
         <w:ind w:left="360"/>
         <w:rPr>
-          <w:rFonts w:ascii="Arial" w:hAnsi="Arial" w:cs="Arial"/>
-        </w:rPr>
-      </w:pPr>
+          <w:lang w:val="en-US"/>
+        </w:rPr>
+      </w:pPr>
+      <w:r>
+        <w:rPr>
+          <w:lang w:val="en-US"/>
+        </w:rPr>
+        <w:t>&lt;</w:t>
+      </w:r>
+      <w:r>
+        <w:rPr>
+          <w:lang w:val="en-US"/>
+        </w:rPr>
+        <w:t>/</w:t>
+      </w:r>
+      <w:r>
+        <w:rPr>
+          <w:lang w:val="en-US"/>
+        </w:rPr>
+        <w:t>second</w:t>
+      </w:r>
+      <w:r>
+        <w:rPr>
+          <w:lang w:val="en-US"/>
+        </w:rPr>
+        <w:t>&gt;</w:t>
+      </w:r>
     </w:p>
     <w:p>
       <w:pPr>
         <w:ind w:left="360"/>
+        <w:rPr>
+          <w:rFonts w:ascii="Arial" w:hAnsi="Arial" w:cs="Arial"/>
+          <w:lang w:val="en-US"/>
+        </w:rPr>
       </w:pPr>
     </w:p>
-    <w:p/>
+    <w:p>
+      <w:pPr>
+        <w:ind w:left="360"/>
+        <w:rPr>
+          <w:lang w:val="en-US"/>
+        </w:rPr>
+      </w:pPr>
+    </w:p>
+    <w:p>
+      <w:pPr>
+        <w:rPr>
+          <w:lang w:val="en-US"/>
+        </w:rPr>
+      </w:pPr>
+    </w:p>
     <w:sectPr>
       <w:pgSz w:w="11906" w:h="16838"/>
       <w:pgMar w:top="1417" w:right="1417" w:bottom="1134" w:left="1417" w:header="708" w:footer="708" w:gutter="0"/>

</xml_diff>